<commit_message>
tom tat bao cao
</commit_message>
<xml_diff>
--- a/Document/4.ProjectProductBacklog.docx
+++ b/Document/4.ProjectProductBacklog.docx
@@ -38,6 +38,7 @@
           <w:szCs w:val="36"/>
         </w:rPr>
       </w:pPr>
+      <w:bookmarkStart w:id="0" w:name="_GoBack"/>
       <w:r>
         <w:rPr>
           <w:rFonts w:eastAsia="Calibri" w:cs="Times New Roman"/>
@@ -232,7 +233,7 @@
           <w:szCs w:val="32"/>
         </w:rPr>
       </w:pPr>
-      <w:bookmarkStart w:id="0" w:name="_Hlk182260347"/>
+      <w:bookmarkStart w:id="1" w:name="_Hlk182260347"/>
       <w:r>
         <w:rPr>
           <w:rFonts w:cs="Times New Roman"/>
@@ -336,7 +337,7 @@
         </w:rPr>
       </w:pPr>
     </w:p>
-    <w:bookmarkEnd w:id="0"/>
+    <w:bookmarkEnd w:id="1"/>
     <w:p>
       <w:pPr>
         <w:pBdr>
@@ -455,6 +456,7 @@
         </w:rPr>
         <w:t>PRODUCT BACKLOG</w:t>
       </w:r>
+      <w:bookmarkEnd w:id="0"/>
     </w:p>
     <w:p>
       <w:pPr>
@@ -471,8 +473,8 @@
         <w:rPr>
           <w:rFonts w:eastAsia="Calibri" w:cs="Times New Roman"/>
           <w:b/>
-          <w:sz w:val="44"/>
-          <w:szCs w:val="44"/>
+          <w:sz w:val="36"/>
+          <w:szCs w:val="36"/>
         </w:rPr>
       </w:pPr>
     </w:p>
@@ -3985,7 +3987,7 @@
           <w:lang w:val="vi-VN"/>
         </w:rPr>
       </w:pPr>
-      <w:bookmarkStart w:id="1" w:name="_Toc198248781"/>
+      <w:bookmarkStart w:id="2" w:name="_Toc198248781"/>
       <w:r>
         <w:lastRenderedPageBreak/>
         <w:t>MỤC</w:t>
@@ -3996,7 +3998,7 @@
         </w:rPr>
         <w:t xml:space="preserve"> LỤC</w:t>
       </w:r>
-      <w:bookmarkEnd w:id="1"/>
+      <w:bookmarkEnd w:id="2"/>
     </w:p>
     <w:p>
       <w:pPr>
@@ -6525,8 +6527,6 @@
         <w:lastRenderedPageBreak/>
         <w:fldChar w:fldCharType="end"/>
       </w:r>
-      <w:bookmarkStart w:id="2" w:name="_GoBack"/>
-      <w:bookmarkEnd w:id="2"/>
     </w:p>
     <w:p>
       <w:pPr>
@@ -9245,15 +9245,23 @@
               <w:rPr>
                 <w:rFonts w:cs="Times New Roman"/>
                 <w:szCs w:val="26"/>
-              </w:rPr>
-            </w:pPr>
-            <w:r>
-              <w:rPr>
-                <w:rFonts w:cs="Times New Roman"/>
-                <w:color w:val="000000"/>
-                <w:szCs w:val="26"/>
-              </w:rPr>
-              <w:t>Khách hàng</w:t>
+                <w:lang w:val="vi-VN"/>
+              </w:rPr>
+            </w:pPr>
+            <w:r>
+              <w:rPr>
+                <w:rFonts w:cs="Times New Roman"/>
+                <w:szCs w:val="26"/>
+              </w:rPr>
+              <w:t>Nhân</w:t>
+            </w:r>
+            <w:r>
+              <w:rPr>
+                <w:rFonts w:cs="Times New Roman"/>
+                <w:szCs w:val="26"/>
+                <w:lang w:val="vi-VN"/>
+              </w:rPr>
+              <w:t xml:space="preserve"> viên</w:t>
             </w:r>
           </w:p>
         </w:tc>
@@ -10640,7 +10648,24 @@
                 <w:color w:val="000000"/>
                 <w:szCs w:val="26"/>
               </w:rPr>
-              <w:t>Quản lý</w:t>
+              <w:t xml:space="preserve">Quản </w:t>
+            </w:r>
+            <w:r>
+              <w:rPr>
+                <w:rFonts w:cs="Times New Roman"/>
+                <w:color w:val="000000"/>
+                <w:szCs w:val="26"/>
+              </w:rPr>
+              <w:t>trị</w:t>
+            </w:r>
+            <w:r>
+              <w:rPr>
+                <w:rFonts w:cs="Times New Roman"/>
+                <w:color w:val="000000"/>
+                <w:szCs w:val="26"/>
+                <w:lang w:val="vi-VN"/>
+              </w:rPr>
+              <w:t xml:space="preserve"> viên</w:t>
             </w:r>
           </w:p>
         </w:tc>
@@ -10797,7 +10822,24 @@
                 <w:color w:val="000000"/>
                 <w:szCs w:val="26"/>
               </w:rPr>
-              <w:t>Quản lý</w:t>
+              <w:t xml:space="preserve">Quản </w:t>
+            </w:r>
+            <w:r>
+              <w:rPr>
+                <w:rFonts w:cs="Times New Roman"/>
+                <w:color w:val="000000"/>
+                <w:szCs w:val="26"/>
+              </w:rPr>
+              <w:t>trị</w:t>
+            </w:r>
+            <w:r>
+              <w:rPr>
+                <w:rFonts w:cs="Times New Roman"/>
+                <w:color w:val="000000"/>
+                <w:szCs w:val="26"/>
+                <w:lang w:val="vi-VN"/>
+              </w:rPr>
+              <w:t xml:space="preserve"> viên</w:t>
             </w:r>
           </w:p>
         </w:tc>
@@ -10954,7 +10996,24 @@
                 <w:color w:val="000000"/>
                 <w:szCs w:val="26"/>
               </w:rPr>
-              <w:t>Quản lý</w:t>
+              <w:t xml:space="preserve">Quản </w:t>
+            </w:r>
+            <w:r>
+              <w:rPr>
+                <w:rFonts w:cs="Times New Roman"/>
+                <w:color w:val="000000"/>
+                <w:szCs w:val="26"/>
+              </w:rPr>
+              <w:t>trị</w:t>
+            </w:r>
+            <w:r>
+              <w:rPr>
+                <w:rFonts w:cs="Times New Roman"/>
+                <w:color w:val="000000"/>
+                <w:szCs w:val="26"/>
+                <w:lang w:val="vi-VN"/>
+              </w:rPr>
+              <w:t xml:space="preserve"> viên</w:t>
             </w:r>
           </w:p>
         </w:tc>
@@ -11112,7 +11171,24 @@
                 <w:color w:val="000000"/>
                 <w:szCs w:val="26"/>
               </w:rPr>
-              <w:t>Quản lý</w:t>
+              <w:t xml:space="preserve">Quản </w:t>
+            </w:r>
+            <w:r>
+              <w:rPr>
+                <w:rFonts w:cs="Times New Roman"/>
+                <w:color w:val="000000"/>
+                <w:szCs w:val="26"/>
+              </w:rPr>
+              <w:t>trị</w:t>
+            </w:r>
+            <w:r>
+              <w:rPr>
+                <w:rFonts w:cs="Times New Roman"/>
+                <w:color w:val="000000"/>
+                <w:szCs w:val="26"/>
+                <w:lang w:val="vi-VN"/>
+              </w:rPr>
+              <w:t xml:space="preserve"> viên</w:t>
             </w:r>
           </w:p>
         </w:tc>
@@ -11269,7 +11345,40 @@
                 <w:color w:val="000000"/>
                 <w:szCs w:val="26"/>
               </w:rPr>
-              <w:t>Quản lý/nhân viên / chủ quầy</w:t>
+              <w:t xml:space="preserve">Quản </w:t>
+            </w:r>
+            <w:r>
+              <w:rPr>
+                <w:rFonts w:cs="Times New Roman"/>
+                <w:color w:val="000000"/>
+                <w:szCs w:val="26"/>
+              </w:rPr>
+              <w:t>trị</w:t>
+            </w:r>
+            <w:r>
+              <w:rPr>
+                <w:rFonts w:cs="Times New Roman"/>
+                <w:color w:val="000000"/>
+                <w:szCs w:val="26"/>
+                <w:lang w:val="vi-VN"/>
+              </w:rPr>
+              <w:t xml:space="preserve"> viên</w:t>
+            </w:r>
+            <w:r>
+              <w:rPr>
+                <w:rFonts w:cs="Times New Roman"/>
+                <w:color w:val="000000"/>
+                <w:szCs w:val="26"/>
+              </w:rPr>
+              <w:t xml:space="preserve"> </w:t>
+            </w:r>
+            <w:r>
+              <w:rPr>
+                <w:rFonts w:cs="Times New Roman"/>
+                <w:color w:val="000000"/>
+                <w:szCs w:val="26"/>
+              </w:rPr>
+              <w:t>/nhân viên / chủ quầy</w:t>
             </w:r>
           </w:p>
         </w:tc>
@@ -21830,12 +21939,27 @@
             <w:r>
               <w:rPr>
                 <w:rFonts w:cs="Times New Roman"/>
-                <w:bCs/>
-                <w:spacing w:val="1"/>
-                <w:szCs w:val="26"/>
-                <w:lang w:val="vi-VN"/>
-              </w:rPr>
-              <w:t>Quản lý</w:t>
+                <w:color w:val="000000"/>
+                <w:szCs w:val="26"/>
+              </w:rPr>
+              <w:t xml:space="preserve">Quản </w:t>
+            </w:r>
+            <w:r>
+              <w:rPr>
+                <w:rFonts w:cs="Times New Roman"/>
+                <w:color w:val="000000"/>
+                <w:szCs w:val="26"/>
+              </w:rPr>
+              <w:t>trị</w:t>
+            </w:r>
+            <w:r>
+              <w:rPr>
+                <w:rFonts w:cs="Times New Roman"/>
+                <w:color w:val="000000"/>
+                <w:szCs w:val="26"/>
+                <w:lang w:val="vi-VN"/>
+              </w:rPr>
+              <w:t xml:space="preserve"> viên</w:t>
             </w:r>
           </w:p>
         </w:tc>
@@ -22375,12 +22499,27 @@
             <w:r>
               <w:rPr>
                 <w:rFonts w:cs="Times New Roman"/>
-                <w:bCs/>
-                <w:spacing w:val="1"/>
-                <w:szCs w:val="26"/>
-                <w:lang w:val="vi-VN"/>
-              </w:rPr>
-              <w:t>Quản lý</w:t>
+                <w:color w:val="000000"/>
+                <w:szCs w:val="26"/>
+              </w:rPr>
+              <w:t xml:space="preserve">Quản </w:t>
+            </w:r>
+            <w:r>
+              <w:rPr>
+                <w:rFonts w:cs="Times New Roman"/>
+                <w:color w:val="000000"/>
+                <w:szCs w:val="26"/>
+              </w:rPr>
+              <w:t>trị</w:t>
+            </w:r>
+            <w:r>
+              <w:rPr>
+                <w:rFonts w:cs="Times New Roman"/>
+                <w:color w:val="000000"/>
+                <w:szCs w:val="26"/>
+                <w:lang w:val="vi-VN"/>
+              </w:rPr>
+              <w:t xml:space="preserve"> viên</w:t>
             </w:r>
           </w:p>
         </w:tc>
@@ -22927,12 +23066,27 @@
             <w:r>
               <w:rPr>
                 <w:rFonts w:cs="Times New Roman"/>
-                <w:bCs/>
-                <w:spacing w:val="1"/>
-                <w:szCs w:val="26"/>
-                <w:lang w:val="vi-VN"/>
-              </w:rPr>
-              <w:t>Quản lý</w:t>
+                <w:color w:val="000000"/>
+                <w:szCs w:val="26"/>
+              </w:rPr>
+              <w:t xml:space="preserve">Quản </w:t>
+            </w:r>
+            <w:r>
+              <w:rPr>
+                <w:rFonts w:cs="Times New Roman"/>
+                <w:color w:val="000000"/>
+                <w:szCs w:val="26"/>
+              </w:rPr>
+              <w:t>trị</w:t>
+            </w:r>
+            <w:r>
+              <w:rPr>
+                <w:rFonts w:cs="Times New Roman"/>
+                <w:color w:val="000000"/>
+                <w:szCs w:val="26"/>
+                <w:lang w:val="vi-VN"/>
+              </w:rPr>
+              <w:t xml:space="preserve"> viên</w:t>
             </w:r>
           </w:p>
         </w:tc>
@@ -23485,12 +23639,27 @@
             <w:r>
               <w:rPr>
                 <w:rFonts w:cs="Times New Roman"/>
-                <w:bCs/>
-                <w:spacing w:val="1"/>
-                <w:szCs w:val="26"/>
-                <w:lang w:val="vi-VN"/>
-              </w:rPr>
-              <w:t>Quản lý</w:t>
+                <w:color w:val="000000"/>
+                <w:szCs w:val="26"/>
+              </w:rPr>
+              <w:t xml:space="preserve">Quản </w:t>
+            </w:r>
+            <w:r>
+              <w:rPr>
+                <w:rFonts w:cs="Times New Roman"/>
+                <w:color w:val="000000"/>
+                <w:szCs w:val="26"/>
+              </w:rPr>
+              <w:t>trị</w:t>
+            </w:r>
+            <w:r>
+              <w:rPr>
+                <w:rFonts w:cs="Times New Roman"/>
+                <w:color w:val="000000"/>
+                <w:szCs w:val="26"/>
+                <w:lang w:val="vi-VN"/>
+              </w:rPr>
+              <w:t xml:space="preserve"> viên</w:t>
             </w:r>
           </w:p>
         </w:tc>
@@ -25459,7 +25628,29 @@
                 <w:color w:val="000000"/>
                 <w:szCs w:val="26"/>
               </w:rPr>
-              <w:t xml:space="preserve"> PB09</w:t>
+              <w:t xml:space="preserve"> </w:t>
+            </w:r>
+            <w:r>
+              <w:rPr>
+                <w:color w:val="000000"/>
+                <w:szCs w:val="26"/>
+              </w:rPr>
+              <w:t>PB08</w:t>
+            </w:r>
+            <w:r>
+              <w:rPr>
+                <w:color w:val="000000"/>
+                <w:szCs w:val="26"/>
+                <w:lang w:val="vi-VN"/>
+              </w:rPr>
+              <w:t xml:space="preserve">, </w:t>
+            </w:r>
+            <w:r>
+              <w:rPr>
+                <w:color w:val="000000"/>
+                <w:szCs w:val="26"/>
+              </w:rPr>
+              <w:t>PB09</w:t>
             </w:r>
             <w:r>
               <w:rPr>
@@ -25695,7 +25886,7 @@
         <w:rFonts w:asciiTheme="majorHAnsi" w:eastAsiaTheme="majorEastAsia" w:hAnsiTheme="majorHAnsi" w:cstheme="majorBidi"/>
         <w:noProof/>
       </w:rPr>
-      <w:t>6</w:t>
+      <w:t>2</w:t>
     </w:r>
     <w:r>
       <w:rPr>
@@ -31756,7 +31947,7 @@
   <a:extraClrSchemeLst/>
   <a:extLst>
     <a:ext uri="{05A4C25C-085E-4340-85A3-A5531E510DB2}">
-      <thm15:themeFamily xmlns="" xmlns:thm15="http://schemas.microsoft.com/office/thememl/2012/main" name="Office Theme" id="{62F939B6-93AF-4DB8-9C6B-D6C7DFDC589F}" vid="{4A3C46E8-61CC-4603-A589-7422A47A8E4A}"/>
+      <thm15:themeFamily xmlns:thm15="http://schemas.microsoft.com/office/thememl/2012/main" xmlns="" name="Office Theme" id="{62F939B6-93AF-4DB8-9C6B-D6C7DFDC589F}" vid="{4A3C46E8-61CC-4603-A589-7422A47A8E4A}"/>
     </a:ext>
   </a:extLst>
 </a:theme>
@@ -31767,7 +31958,7 @@
 </file>
 
 <file path=customXml/itemProps1.xml><?xml version="1.0" encoding="utf-8"?>
-<ds:datastoreItem xmlns:ds="http://schemas.openxmlformats.org/officeDocument/2006/customXml" ds:itemID="{31AA7486-EAF4-480C-9953-88F461B689B3}">
+<ds:datastoreItem xmlns:ds="http://schemas.openxmlformats.org/officeDocument/2006/customXml" ds:itemID="{F8DB401D-AC68-41FC-9FFA-A0099B44AAE3}">
   <ds:schemaRefs>
     <ds:schemaRef ds:uri="http://schemas.openxmlformats.org/officeDocument/2006/bibliography"/>
   </ds:schemaRefs>

</xml_diff>